<commit_message>
Aggiustamento task andate male
</commit_message>
<xml_diff>
--- a/3_Documentazione/Documentazione_Sprint1.docx
+++ b/3_Documentazione/Documentazione_Sprint1.docx
@@ -10,6 +10,7 @@
           <w:docPartUnique/>
         </w:docPartObj>
       </w:sdtPr>
+      <w:sdtEndPr/>
       <w:sdtContent>
         <w:p/>
         <w:p>
@@ -108,6 +109,7 @@
                                     <w:dataBinding w:prefixMappings="xmlns:ns0='http://purl.org/dc/elements/1.1/' xmlns:ns1='http://schemas.openxmlformats.org/package/2006/metadata/core-properties' " w:xpath="/ns1:coreProperties[1]/ns0:title[1]" w:storeItemID="{6C3C8BC8-F283-45AE-878A-BAB7291924A1}"/>
                                     <w:text/>
                                   </w:sdtPr>
+                                  <w:sdtEndPr/>
                                   <w:sdtContent>
                                     <w:r>
                                       <w:rPr>
@@ -134,6 +136,7 @@
                                   <w:dataBinding w:prefixMappings="xmlns:ns0='http://purl.org/dc/elements/1.1/' xmlns:ns1='http://schemas.openxmlformats.org/package/2006/metadata/core-properties' " w:xpath="/ns1:coreProperties[1]/ns0:subject[1]" w:storeItemID="{6C3C8BC8-F283-45AE-878A-BAB7291924A1}"/>
                                   <w:text/>
                                 </w:sdtPr>
+                                <w:sdtEndPr/>
                                 <w:sdtContent>
                                   <w:p>
                                     <w:pPr>
@@ -172,6 +175,7 @@
                                   <w:dataBinding w:prefixMappings="xmlns:ns0='http://purl.org/dc/elements/1.1/' xmlns:ns1='http://schemas.openxmlformats.org/package/2006/metadata/core-properties' " w:xpath="/ns1:coreProperties[1]/ns0:creator[1]" w:storeItemID="{6C3C8BC8-F283-45AE-878A-BAB7291924A1}"/>
                                   <w:text/>
                                 </w:sdtPr>
+                                <w:sdtEndPr/>
                                 <w:sdtContent>
                                   <w:p>
                                     <w:pPr>
@@ -248,6 +252,7 @@
                               <w:dataBinding w:prefixMappings="xmlns:ns0='http://purl.org/dc/elements/1.1/' xmlns:ns1='http://schemas.openxmlformats.org/package/2006/metadata/core-properties' " w:xpath="/ns1:coreProperties[1]/ns0:title[1]" w:storeItemID="{6C3C8BC8-F283-45AE-878A-BAB7291924A1}"/>
                               <w:text/>
                             </w:sdtPr>
+                            <w:sdtEndPr/>
                             <w:sdtContent>
                               <w:r>
                                 <w:rPr>
@@ -274,6 +279,7 @@
                             <w:dataBinding w:prefixMappings="xmlns:ns0='http://purl.org/dc/elements/1.1/' xmlns:ns1='http://schemas.openxmlformats.org/package/2006/metadata/core-properties' " w:xpath="/ns1:coreProperties[1]/ns0:subject[1]" w:storeItemID="{6C3C8BC8-F283-45AE-878A-BAB7291924A1}"/>
                             <w:text/>
                           </w:sdtPr>
+                          <w:sdtEndPr/>
                           <w:sdtContent>
                             <w:p>
                               <w:pPr>
@@ -312,6 +318,7 @@
                             <w:dataBinding w:prefixMappings="xmlns:ns0='http://purl.org/dc/elements/1.1/' xmlns:ns1='http://schemas.openxmlformats.org/package/2006/metadata/core-properties' " w:xpath="/ns1:coreProperties[1]/ns0:creator[1]" w:storeItemID="{6C3C8BC8-F283-45AE-878A-BAB7291924A1}"/>
                             <w:text/>
                           </w:sdtPr>
+                          <w:sdtEndPr/>
                           <w:sdtContent>
                             <w:p>
                               <w:pPr>
@@ -429,6 +436,7 @@
                                     <w:calendar w:val="gregorian"/>
                                   </w:date>
                                 </w:sdtPr>
+                                <w:sdtEndPr/>
                                 <w:sdtContent>
                                   <w:p>
                                     <w:pPr>
@@ -495,6 +503,7 @@
                               <w:calendar w:val="gregorian"/>
                             </w:date>
                           </w:sdtPr>
+                          <w:sdtEndPr/>
                           <w:sdtContent>
                             <w:p>
                               <w:pPr>
@@ -534,7 +543,11 @@
     <w:sdt>
       <w:sdtPr>
         <w:rPr>
-          <w:lang w:val="it-IT"/>
+          <w:rFonts w:asciiTheme="minorHAnsi" w:eastAsiaTheme="minorHAnsi" w:hAnsiTheme="minorHAnsi" w:cstheme="minorBidi"/>
+          <w:color w:val="auto"/>
+          <w:sz w:val="22"/>
+          <w:szCs w:val="22"/>
+          <w:lang w:val="it-IT" w:eastAsia="en-US"/>
         </w:rPr>
         <w:id w:val="1431087425"/>
         <w:docPartObj>
@@ -544,13 +557,8 @@
       </w:sdtPr>
       <w:sdtEndPr>
         <w:rPr>
-          <w:rFonts w:asciiTheme="minorHAnsi" w:eastAsiaTheme="minorHAnsi" w:hAnsiTheme="minorHAnsi" w:cstheme="minorBidi"/>
           <w:b/>
           <w:bCs/>
-          <w:color w:val="auto"/>
-          <w:sz w:val="22"/>
-          <w:szCs w:val="22"/>
-          <w:lang w:eastAsia="en-US"/>
         </w:rPr>
       </w:sdtEndPr>
       <w:sdtContent>
@@ -1846,8 +1854,6 @@
       <w:r>
         <w:t>pi sono stati rispettati, come anche le task.</w:t>
       </w:r>
-      <w:bookmarkStart w:id="1" w:name="_GoBack"/>
-      <w:bookmarkEnd w:id="1"/>
       <w:r>
         <w:rPr>
           <w:noProof/>
@@ -1893,32 +1899,35 @@
       <w:pPr>
         <w:pStyle w:val="Titolo1"/>
       </w:pPr>
-      <w:bookmarkStart w:id="2" w:name="_Toc190865550"/>
+      <w:bookmarkStart w:id="1" w:name="_Toc190865550"/>
       <w:r>
         <w:lastRenderedPageBreak/>
         <w:t>Progettazione</w:t>
       </w:r>
-      <w:bookmarkEnd w:id="2"/>
+      <w:bookmarkEnd w:id="1"/>
     </w:p>
     <w:p>
       <w:pPr>
         <w:pStyle w:val="Titolo2"/>
       </w:pPr>
-      <w:bookmarkStart w:id="3" w:name="_Toc429059809"/>
-      <w:bookmarkStart w:id="4" w:name="_Toc190257094"/>
-      <w:bookmarkStart w:id="5" w:name="_Toc190865551"/>
+      <w:bookmarkStart w:id="2" w:name="_Toc429059809"/>
+      <w:bookmarkStart w:id="3" w:name="_Toc190257094"/>
+      <w:bookmarkStart w:id="4" w:name="_Toc190865551"/>
       <w:r>
         <w:t>Design dell’architettura del sistema</w:t>
       </w:r>
+      <w:bookmarkEnd w:id="2"/>
       <w:bookmarkEnd w:id="3"/>
       <w:bookmarkEnd w:id="4"/>
-      <w:bookmarkEnd w:id="5"/>
     </w:p>
     <w:p>
       <w:pPr>
         <w:keepNext/>
       </w:pPr>
       <w:r>
+        <w:rPr>
+          <w:noProof/>
+        </w:rPr>
         <w:drawing>
           <wp:inline distT="0" distB="0" distL="0" distR="0" wp14:anchorId="2BAC58A6" wp14:editId="0DD190BB">
             <wp:extent cx="6120130" cy="6315710"/>
@@ -1971,15 +1980,15 @@
       <w:pPr>
         <w:pStyle w:val="Titolo3"/>
       </w:pPr>
-      <w:bookmarkStart w:id="6" w:name="_Toc190257095"/>
-      <w:bookmarkStart w:id="7" w:name="_Toc190865552"/>
+      <w:bookmarkStart w:id="5" w:name="_Toc190257095"/>
+      <w:bookmarkStart w:id="6" w:name="_Toc190865552"/>
       <w:proofErr w:type="spellStart"/>
       <w:r>
         <w:lastRenderedPageBreak/>
         <w:t>Swimlanes</w:t>
       </w:r>
+      <w:bookmarkEnd w:id="5"/>
       <w:bookmarkEnd w:id="6"/>
-      <w:bookmarkEnd w:id="7"/>
       <w:proofErr w:type="spellEnd"/>
     </w:p>
     <w:p>
@@ -1988,6 +1997,9 @@
         <w:jc w:val="center"/>
       </w:pPr>
       <w:r>
+        <w:rPr>
+          <w:noProof/>
+        </w:rPr>
         <w:drawing>
           <wp:inline distT="0" distB="0" distL="0" distR="0" wp14:anchorId="3BAA00CB" wp14:editId="03ED41B1">
             <wp:extent cx="3880139" cy="6236898"/>
@@ -2050,6 +2062,9 @@
         <w:jc w:val="center"/>
       </w:pPr>
       <w:r>
+        <w:rPr>
+          <w:noProof/>
+        </w:rPr>
         <w:lastRenderedPageBreak/>
         <w:drawing>
           <wp:inline distT="0" distB="0" distL="0" distR="0" wp14:anchorId="3FFDE3E4" wp14:editId="0A1C6B56">
@@ -2129,6 +2144,9 @@
         <w:jc w:val="center"/>
       </w:pPr>
       <w:r>
+        <w:rPr>
+          <w:noProof/>
+        </w:rPr>
         <w:lastRenderedPageBreak/>
         <w:drawing>
           <wp:inline distT="0" distB="0" distL="0" distR="0" wp14:anchorId="7F4E7CFC" wp14:editId="011DB8FA">
@@ -2187,16 +2205,16 @@
       <w:pPr>
         <w:pStyle w:val="Titolo2"/>
       </w:pPr>
-      <w:bookmarkStart w:id="8" w:name="_Toc429059810"/>
-      <w:bookmarkStart w:id="9" w:name="_Toc190257096"/>
-      <w:bookmarkStart w:id="10" w:name="_Toc190865553"/>
+      <w:bookmarkStart w:id="7" w:name="_Toc429059810"/>
+      <w:bookmarkStart w:id="8" w:name="_Toc190257096"/>
+      <w:bookmarkStart w:id="9" w:name="_Toc190865553"/>
       <w:r>
         <w:lastRenderedPageBreak/>
         <w:t>Design dei dati e database</w:t>
       </w:r>
+      <w:bookmarkEnd w:id="7"/>
       <w:bookmarkEnd w:id="8"/>
       <w:bookmarkEnd w:id="9"/>
-      <w:bookmarkEnd w:id="10"/>
     </w:p>
     <w:p>
       <w:pPr>
@@ -2204,6 +2222,9 @@
         <w:jc w:val="center"/>
       </w:pPr>
       <w:r>
+        <w:rPr>
+          <w:noProof/>
+        </w:rPr>
         <w:drawing>
           <wp:inline distT="0" distB="0" distL="0" distR="0" wp14:anchorId="6C4DF1CF" wp14:editId="10A55BA0">
             <wp:extent cx="4724400" cy="3053851"/>
@@ -2253,15 +2274,15 @@
       <w:pPr>
         <w:pStyle w:val="Titolo2"/>
       </w:pPr>
-      <w:bookmarkStart w:id="11" w:name="_Toc429059811"/>
-      <w:bookmarkStart w:id="12" w:name="_Toc190257097"/>
-      <w:bookmarkStart w:id="13" w:name="_Toc190865554"/>
+      <w:bookmarkStart w:id="10" w:name="_Toc429059811"/>
+      <w:bookmarkStart w:id="11" w:name="_Toc190257097"/>
+      <w:bookmarkStart w:id="12" w:name="_Toc190865554"/>
       <w:r>
         <w:t>Design delle interfacce</w:t>
       </w:r>
+      <w:bookmarkEnd w:id="10"/>
       <w:bookmarkEnd w:id="11"/>
       <w:bookmarkEnd w:id="12"/>
-      <w:bookmarkEnd w:id="13"/>
     </w:p>
     <w:p>
       <w:pPr>
@@ -2275,19 +2296,22 @@
       <w:pPr>
         <w:pStyle w:val="Titolo3"/>
       </w:pPr>
-      <w:bookmarkStart w:id="14" w:name="_Toc190257098"/>
-      <w:bookmarkStart w:id="15" w:name="_Toc190865555"/>
+      <w:bookmarkStart w:id="13" w:name="_Toc190257098"/>
+      <w:bookmarkStart w:id="14" w:name="_Toc190865555"/>
       <w:r>
         <w:t>Registrazione utente</w:t>
       </w:r>
+      <w:bookmarkEnd w:id="13"/>
       <w:bookmarkEnd w:id="14"/>
-      <w:bookmarkEnd w:id="15"/>
     </w:p>
     <w:p>
       <w:pPr>
         <w:keepNext/>
       </w:pPr>
       <w:r>
+        <w:rPr>
+          <w:noProof/>
+        </w:rPr>
         <w:drawing>
           <wp:inline distT="0" distB="0" distL="0" distR="0" wp14:anchorId="64F78223" wp14:editId="06486690">
             <wp:extent cx="6120130" cy="4082064"/>
@@ -2353,14 +2377,14 @@
       <w:pPr>
         <w:pStyle w:val="Titolo3"/>
       </w:pPr>
-      <w:bookmarkStart w:id="16" w:name="_Toc190257099"/>
-      <w:bookmarkStart w:id="17" w:name="_Toc190865556"/>
+      <w:bookmarkStart w:id="15" w:name="_Toc190257099"/>
+      <w:bookmarkStart w:id="16" w:name="_Toc190865556"/>
       <w:r>
         <w:lastRenderedPageBreak/>
         <w:t>Login utente</w:t>
       </w:r>
+      <w:bookmarkEnd w:id="15"/>
       <w:bookmarkEnd w:id="16"/>
-      <w:bookmarkEnd w:id="17"/>
     </w:p>
     <w:p>
       <w:pPr>
@@ -2368,6 +2392,9 @@
         <w:jc w:val="center"/>
       </w:pPr>
       <w:r>
+        <w:rPr>
+          <w:noProof/>
+        </w:rPr>
         <w:drawing>
           <wp:inline distT="0" distB="0" distL="0" distR="0" wp14:anchorId="229360BB" wp14:editId="0AF2A52D">
             <wp:extent cx="6120130" cy="4078247"/>
@@ -2433,20 +2460,23 @@
       <w:pPr>
         <w:pStyle w:val="Titolo3"/>
       </w:pPr>
-      <w:bookmarkStart w:id="18" w:name="_Toc190257100"/>
-      <w:bookmarkStart w:id="19" w:name="_Toc190865557"/>
+      <w:bookmarkStart w:id="17" w:name="_Toc190257100"/>
+      <w:bookmarkStart w:id="18" w:name="_Toc190865557"/>
       <w:r>
         <w:lastRenderedPageBreak/>
         <w:t>Home</w:t>
       </w:r>
+      <w:bookmarkEnd w:id="17"/>
       <w:bookmarkEnd w:id="18"/>
-      <w:bookmarkEnd w:id="19"/>
     </w:p>
     <w:p>
       <w:pPr>
         <w:keepNext/>
       </w:pPr>
       <w:r>
+        <w:rPr>
+          <w:noProof/>
+        </w:rPr>
         <w:drawing>
           <wp:inline distT="0" distB="0" distL="0" distR="0" wp14:anchorId="19B76E84" wp14:editId="2D177627">
             <wp:extent cx="6120130" cy="4086026"/>
@@ -2515,20 +2545,23 @@
       <w:pPr>
         <w:pStyle w:val="Titolo3"/>
       </w:pPr>
-      <w:bookmarkStart w:id="20" w:name="_Toc190257101"/>
-      <w:bookmarkStart w:id="21" w:name="_Toc190865558"/>
+      <w:bookmarkStart w:id="19" w:name="_Toc190257101"/>
+      <w:bookmarkStart w:id="20" w:name="_Toc190865558"/>
       <w:r>
         <w:lastRenderedPageBreak/>
         <w:t>Creazione nota</w:t>
       </w:r>
+      <w:bookmarkEnd w:id="19"/>
       <w:bookmarkEnd w:id="20"/>
-      <w:bookmarkEnd w:id="21"/>
     </w:p>
     <w:p>
       <w:pPr>
         <w:keepNext/>
       </w:pPr>
       <w:r>
+        <w:rPr>
+          <w:noProof/>
+        </w:rPr>
         <w:drawing>
           <wp:inline distT="0" distB="0" distL="0" distR="0" wp14:anchorId="781C727B" wp14:editId="7660E15A">
             <wp:extent cx="6120130" cy="4093507"/>
@@ -2591,18 +2624,21 @@
       <w:pPr>
         <w:pStyle w:val="Titolo3"/>
       </w:pPr>
-      <w:bookmarkStart w:id="22" w:name="_Toc190865559"/>
+      <w:bookmarkStart w:id="21" w:name="_Toc190865559"/>
       <w:r>
         <w:lastRenderedPageBreak/>
         <w:t>Visualizzazione note</w:t>
       </w:r>
-      <w:bookmarkEnd w:id="22"/>
+      <w:bookmarkEnd w:id="21"/>
     </w:p>
     <w:p>
       <w:pPr>
         <w:keepNext/>
       </w:pPr>
       <w:r>
+        <w:rPr>
+          <w:noProof/>
+        </w:rPr>
         <w:drawing>
           <wp:inline distT="0" distB="0" distL="0" distR="0" wp14:anchorId="7DB21F85" wp14:editId="35702BD3">
             <wp:extent cx="6120130" cy="4101175"/>
@@ -2662,18 +2698,21 @@
       <w:pPr>
         <w:pStyle w:val="Titolo3"/>
       </w:pPr>
-      <w:bookmarkStart w:id="23" w:name="_Toc190865560"/>
+      <w:bookmarkStart w:id="22" w:name="_Toc190865560"/>
       <w:r>
         <w:lastRenderedPageBreak/>
         <w:t>Registrazione audio</w:t>
       </w:r>
-      <w:bookmarkEnd w:id="23"/>
+      <w:bookmarkEnd w:id="22"/>
     </w:p>
     <w:p>
       <w:pPr>
         <w:keepNext/>
       </w:pPr>
       <w:r>
+        <w:rPr>
+          <w:noProof/>
+        </w:rPr>
         <w:drawing>
           <wp:inline distT="0" distB="0" distL="0" distR="0" wp14:anchorId="2B4E16E5" wp14:editId="6DD10F7A">
             <wp:extent cx="6120130" cy="4073731"/>
@@ -2733,79 +2772,111 @@
       <w:pPr>
         <w:pStyle w:val="Titolo1"/>
       </w:pPr>
-      <w:bookmarkStart w:id="24" w:name="_Toc190865561"/>
+      <w:bookmarkStart w:id="23" w:name="_Toc190865561"/>
       <w:r>
         <w:t>Implementazione</w:t>
+      </w:r>
+      <w:bookmarkEnd w:id="23"/>
+    </w:p>
+    <w:p>
+      <w:pPr>
+        <w:pStyle w:val="Titolo2"/>
+      </w:pPr>
+      <w:bookmarkStart w:id="24" w:name="_Toc190865562"/>
+      <w:r>
+        <w:t>Interfaccia grafica</w:t>
       </w:r>
       <w:bookmarkEnd w:id="24"/>
     </w:p>
     <w:p>
       <w:pPr>
+        <w:rPr>
+          <w:u w:val="single"/>
+        </w:rPr>
+      </w:pPr>
+      <w:r>
+        <w:t>Implementazione interfaccia grafica per login e registrazione.</w:t>
+      </w:r>
+      <w:r>
+        <w:t xml:space="preserve"> Le pagine sviluppate sono: la pagina di login presente il </w:t>
+      </w:r>
+      <w:proofErr w:type="spellStart"/>
+      <w:r>
+        <w:t>form</w:t>
+      </w:r>
+      <w:proofErr w:type="spellEnd"/>
+      <w:r>
+        <w:t xml:space="preserve"> di login e quella presente il </w:t>
+      </w:r>
+      <w:proofErr w:type="spellStart"/>
+      <w:r>
+        <w:t>form</w:t>
+      </w:r>
+      <w:proofErr w:type="spellEnd"/>
+      <w:r>
+        <w:t xml:space="preserve"> di registrazione. In più sono state create la pagina di visualizzazione errori in caso di login o registrazione sbagliata, e anche la pagina iniziale </w:t>
+      </w:r>
+      <w:proofErr w:type="spellStart"/>
+      <w:r>
+        <w:t>index</w:t>
+      </w:r>
+      <w:proofErr w:type="spellEnd"/>
+      <w:r>
+        <w:t xml:space="preserve"> presente il titolo. </w:t>
+      </w:r>
+    </w:p>
+    <w:p>
+      <w:pPr>
         <w:pStyle w:val="Titolo2"/>
       </w:pPr>
-      <w:bookmarkStart w:id="25" w:name="_Toc190865562"/>
-      <w:r>
-        <w:t>Interfaccia grafica</w:t>
+      <w:bookmarkStart w:id="25" w:name="_Toc190865563"/>
+      <w:r>
+        <w:t>Database</w:t>
       </w:r>
       <w:bookmarkEnd w:id="25"/>
     </w:p>
     <w:p>
       <w:r>
-        <w:t>Implementazione interfaccia grafica per login e registrazione.</w:t>
+        <w:t>Per il database non ancora inseriti utenti, creato solamente lo schema.</w:t>
       </w:r>
     </w:p>
     <w:p>
       <w:pPr>
         <w:pStyle w:val="Titolo2"/>
       </w:pPr>
-      <w:bookmarkStart w:id="26" w:name="_Toc190865563"/>
-      <w:r>
-        <w:t>Database</w:t>
+      <w:bookmarkStart w:id="26" w:name="_Toc190865564"/>
+      <w:r>
+        <w:t>Login e Registrazione</w:t>
       </w:r>
       <w:bookmarkEnd w:id="26"/>
     </w:p>
     <w:p>
       <w:r>
-        <w:t>Per il database non ancora inseriti utenti, creato solamente lo schema.</w:t>
+        <w:t>Implementate le funzioni di login e registrazione.</w:t>
       </w:r>
     </w:p>
     <w:p>
       <w:pPr>
-        <w:pStyle w:val="Titolo2"/>
-      </w:pPr>
-      <w:bookmarkStart w:id="27" w:name="_Toc190865564"/>
-      <w:r>
-        <w:t>Login e Registrazione</w:t>
+        <w:pStyle w:val="Titolo1"/>
+      </w:pPr>
+      <w:bookmarkStart w:id="27" w:name="_Toc190865565"/>
+      <w:r>
+        <w:t>Test</w:t>
       </w:r>
       <w:bookmarkEnd w:id="27"/>
+      <w:r>
+        <w:t xml:space="preserve"> </w:t>
+      </w:r>
     </w:p>
     <w:p>
-      <w:r>
-        <w:t>Implementate le funzioni di login e registrazione.</w:t>
-      </w:r>
-    </w:p>
-    <w:p>
-      <w:pPr>
-        <w:pStyle w:val="Titolo1"/>
-      </w:pPr>
-      <w:bookmarkStart w:id="28" w:name="_Toc190865565"/>
-      <w:r>
-        <w:t>Test</w:t>
+      <w:pPr>
+        <w:pStyle w:val="Titolo2"/>
+      </w:pPr>
+      <w:bookmarkStart w:id="28" w:name="_Toc190865566"/>
+      <w:r>
+        <w:t>Test Case</w:t>
       </w:r>
       <w:bookmarkEnd w:id="28"/>
-      <w:r>
-        <w:t xml:space="preserve"> </w:t>
-      </w:r>
-    </w:p>
-    <w:p>
-      <w:pPr>
-        <w:pStyle w:val="Titolo2"/>
-      </w:pPr>
-      <w:bookmarkStart w:id="29" w:name="_Toc190865566"/>
-      <w:r>
-        <w:t>Test Case</w:t>
-      </w:r>
-      <w:bookmarkEnd w:id="29"/>
     </w:p>
     <w:tbl>
       <w:tblPr>
@@ -3238,6 +3309,7 @@
                 <w:sz w:val="18"/>
                 <w:lang w:eastAsia="en-US"/>
               </w:rPr>
+              <w:lastRenderedPageBreak/>
               <w:t xml:space="preserve">L’utente non inserisce la password </w:t>
             </w:r>
           </w:p>
@@ -3303,6 +3375,7 @@
                 <w:szCs w:val="18"/>
                 <w:lang w:val="it-CH"/>
               </w:rPr>
+              <w:lastRenderedPageBreak/>
               <w:t>Risultati attesi:</w:t>
             </w:r>
           </w:p>
@@ -4156,7 +4229,23 @@
                 <w:szCs w:val="18"/>
                 <w:lang w:val="it-CH"/>
               </w:rPr>
-              <w:t>si autentica con nome utente e password, presenti del database, l’utente dovrebbe accedere alla pagina home.</w:t>
+              <w:t xml:space="preserve">si autentica con nome utente e password, presenti del database, l’utente </w:t>
+            </w:r>
+            <w:r>
+              <w:rPr>
+                <w:sz w:val="18"/>
+                <w:szCs w:val="18"/>
+                <w:lang w:val="it-CH"/>
+              </w:rPr>
+              <w:t>deve</w:t>
+            </w:r>
+            <w:r>
+              <w:rPr>
+                <w:sz w:val="18"/>
+                <w:szCs w:val="18"/>
+                <w:lang w:val="it-CH"/>
+              </w:rPr>
+              <w:t xml:space="preserve"> accedere alla pagina home.</w:t>
             </w:r>
           </w:p>
         </w:tc>
@@ -5274,7 +5363,25 @@
                 <w:szCs w:val="18"/>
                 <w:lang w:val="it-CH"/>
               </w:rPr>
-              <w:t>si registra con nome e password, il database dovrebbe aggiungere l’utente.</w:t>
+              <w:t xml:space="preserve">si registra con nome e password, il database </w:t>
+            </w:r>
+            <w:r>
+              <w:rPr>
+                <w:sz w:val="18"/>
+                <w:szCs w:val="18"/>
+                <w:lang w:val="it-CH"/>
+              </w:rPr>
+              <w:t>deve</w:t>
+            </w:r>
+            <w:bookmarkStart w:id="29" w:name="_GoBack"/>
+            <w:bookmarkEnd w:id="29"/>
+            <w:r>
+              <w:rPr>
+                <w:sz w:val="18"/>
+                <w:szCs w:val="18"/>
+                <w:lang w:val="it-CH"/>
+              </w:rPr>
+              <w:t xml:space="preserve"> aggiungere l’utente.</w:t>
             </w:r>
           </w:p>
         </w:tc>
@@ -5379,6 +5486,7 @@
                 <w:szCs w:val="18"/>
                 <w:lang w:val="it-CH"/>
               </w:rPr>
+              <w:lastRenderedPageBreak/>
               <w:t>Procedura:</w:t>
             </w:r>
           </w:p>
@@ -5509,7 +5617,6 @@
                 <w:szCs w:val="18"/>
                 <w:lang w:val="it-CH"/>
               </w:rPr>
-              <w:lastRenderedPageBreak/>
               <w:t>Risultati attesi:</w:t>
             </w:r>
           </w:p>
@@ -5601,6 +5708,7 @@
         <w:docPartUnique/>
       </w:docPartObj>
     </w:sdtPr>
+    <w:sdtEndPr/>
     <w:sdtContent>
       <w:p>
         <w:pPr>
@@ -7212,7 +7320,7 @@
 </file>
 
 <file path=customXml/itemProps2.xml><?xml version="1.0" encoding="utf-8"?>
-<ds:datastoreItem xmlns:ds="http://schemas.openxmlformats.org/officeDocument/2006/customXml" ds:itemID="{D05DBC67-1399-41B7-BBED-5288898EB518}">
+<ds:datastoreItem xmlns:ds="http://schemas.openxmlformats.org/officeDocument/2006/customXml" ds:itemID="{CD4ECFC2-F01C-49F3-B215-4FAEB882DA82}">
   <ds:schemaRefs>
     <ds:schemaRef ds:uri="http://schemas.openxmlformats.org/officeDocument/2006/bibliography"/>
   </ds:schemaRefs>

</xml_diff>